<commit_message>
Update Detective Bayes DataStructure - Notes 2020_03_31.docx
</commit_message>
<xml_diff>
--- a/DataStructure/Detective Bayes DataStructure - Notes 2020_03_31.docx
+++ b/DataStructure/Detective Bayes DataStructure - Notes 2020_03_31.docx
@@ -47,13 +47,7 @@
         <w:rPr>
           <w:b/>
         </w:rPr>
-        <w:t xml:space="preserve">Step </w:t>
-      </w:r>
-      <w:r>
-        <w:rPr>
-          <w:b/>
-        </w:rPr>
-        <w:t>1 – All parts</w:t>
+        <w:t>Step 1 – All parts</w:t>
       </w:r>
     </w:p>
     <w:p>
@@ -554,13 +548,7 @@
         <w:rPr>
           <w:b/>
         </w:rPr>
-        <w:t xml:space="preserve">Part 1 – Step </w:t>
-      </w:r>
-      <w:r>
-        <w:rPr>
-          <w:b/>
-        </w:rPr>
-        <w:t>3</w:t>
+        <w:t>Part 1 – Step 3</w:t>
       </w:r>
     </w:p>
     <w:p>
@@ -869,17 +857,40 @@
       <w:r>
         <w:t xml:space="preserve"> - initialize at 0 (always in round 1). After a "fully revealing evidence" is found, change this to 1 </w:t>
       </w:r>
-      <w:r>
-        <w:t>including in the current</w:t>
-      </w:r>
-      <w:r>
-        <w:t xml:space="preserve"> round and </w:t>
-      </w:r>
-      <w:r>
-        <w:t>keep it like that</w:t>
-      </w:r>
-      <w:r>
-        <w:t xml:space="preserve"> the rest of the trial (including when the player accuses)</w:t>
+      <w:bookmarkStart w:id="0" w:name="_GoBack"/>
+      <w:bookmarkEnd w:id="0"/>
+      <w:r>
+        <w:t xml:space="preserve">from the </w:t>
+      </w:r>
+      <w:r>
+        <w:rPr>
+          <w:highlight w:val="magenta"/>
+        </w:rPr>
+        <w:t>following</w:t>
+      </w:r>
+      <w:r>
+        <w:t xml:space="preserve"> round and for the rest of the trial (including when the player accuses) </w:t>
+      </w:r>
+      <w:r>
+        <w:t xml:space="preserve">– </w:t>
+      </w:r>
+      <w:r>
+        <w:rPr>
+          <w:highlight w:val="magenta"/>
+        </w:rPr>
+        <w:t>[</w:t>
+      </w:r>
+      <w:r>
+        <w:rPr>
+          <w:highlight w:val="magenta"/>
+        </w:rPr>
+        <w:t>now the change occurs in the same round instead of the following one</w:t>
+      </w:r>
+      <w:r>
+        <w:rPr>
+          <w:highlight w:val="magenta"/>
+        </w:rPr>
+        <w:t>]</w:t>
       </w:r>
     </w:p>
     <w:p>
@@ -1081,23 +1092,7 @@
           <w:b/>
           <w:color w:val="000000"/>
         </w:rPr>
-        <w:t xml:space="preserve">Part </w:t>
-      </w:r>
-      <w:r>
-        <w:rPr>
-          <w:rFonts w:ascii="Arial" w:eastAsia="Times New Roman" w:hAnsi="Arial" w:cs="Arial"/>
-          <w:b/>
-          <w:color w:val="000000"/>
-        </w:rPr>
-        <w:t>2</w:t>
-      </w:r>
-      <w:r>
-        <w:rPr>
-          <w:rFonts w:ascii="Arial" w:eastAsia="Times New Roman" w:hAnsi="Arial" w:cs="Arial"/>
-          <w:b/>
-          <w:color w:val="000000"/>
-        </w:rPr>
-        <w:t xml:space="preserve"> - </w:t>
+        <w:t xml:space="preserve">Part 2 - </w:t>
       </w:r>
       <w:r>
         <w:rPr>
@@ -1188,31 +1183,95 @@
         <w:rPr>
           <w:highlight w:val="green"/>
         </w:rPr>
-        <w:t xml:space="preserve">art (this will always be </w:t>
-      </w:r>
-      <w:r>
+        <w:t>art (this will always be 2 within the file "TASK2")</w:t>
+      </w:r>
+    </w:p>
+    <w:p>
+      <w:pPr>
+        <w:pStyle w:val="ListParagraph"/>
+        <w:numPr>
+          <w:ilvl w:val="0"/>
+          <w:numId w:val="3"/>
+        </w:numPr>
+      </w:pPr>
+      <w:proofErr w:type="spellStart"/>
+      <w:r>
+        <w:t>trial</w:t>
+      </w:r>
+      <w:r>
+        <w:t>_no</w:t>
+      </w:r>
+      <w:proofErr w:type="spellEnd"/>
+      <w:r>
+        <w:t xml:space="preserve"> (progressive number for each trial, reset to 1 at the beginning of each participant)</w:t>
+      </w:r>
+    </w:p>
+    <w:p>
+      <w:pPr>
+        <w:pStyle w:val="ListParagraph"/>
+        <w:numPr>
+          <w:ilvl w:val="0"/>
+          <w:numId w:val="3"/>
+        </w:numPr>
         <w:rPr>
           <w:highlight w:val="green"/>
         </w:rPr>
-        <w:t>2</w:t>
-      </w:r>
+      </w:pPr>
       <w:r>
         <w:rPr>
           <w:highlight w:val="green"/>
         </w:rPr>
-        <w:t xml:space="preserve"> within the file "TASK</w:t>
-      </w:r>
-      <w:r>
+        <w:t>NO COLUMN FOR rounds</w:t>
+      </w:r>
+    </w:p>
+    <w:p>
+      <w:pPr>
+        <w:pStyle w:val="ListParagraph"/>
+        <w:numPr>
+          <w:ilvl w:val="0"/>
+          <w:numId w:val="3"/>
+        </w:numPr>
+        <w:rPr>
+          <w:highlight w:val="yellow"/>
+        </w:rPr>
+      </w:pPr>
+      <w:r>
+        <w:rPr>
+          <w:highlight w:val="yellow"/>
+        </w:rPr>
+        <w:t>prior (prior probability of red being guilty, 0.1-0.9)</w:t>
+      </w:r>
+    </w:p>
+    <w:p>
+      <w:pPr>
+        <w:pStyle w:val="ListParagraph"/>
+        <w:numPr>
+          <w:ilvl w:val="0"/>
+          <w:numId w:val="3"/>
+        </w:numPr>
         <w:rPr>
           <w:highlight w:val="green"/>
         </w:rPr>
-        <w:t>2</w:t>
-      </w:r>
+      </w:pPr>
       <w:r>
         <w:rPr>
           <w:highlight w:val="green"/>
         </w:rPr>
-        <w:t>")</w:t>
+        <w:t xml:space="preserve">NEW </w:t>
+      </w:r>
+      <w:proofErr w:type="spellStart"/>
+      <w:r>
+        <w:rPr>
+          <w:highlight w:val="green"/>
+        </w:rPr>
+        <w:t>cost_red</w:t>
+      </w:r>
+      <w:proofErr w:type="spellEnd"/>
+      <w:r>
+        <w:rPr>
+          <w:highlight w:val="green"/>
+        </w:rPr>
+        <w:t xml:space="preserve"> (cost for collecting a red sample, between 5 and 80)</w:t>
       </w:r>
     </w:p>
     <w:p>
@@ -1222,26 +1281,6 @@
           <w:ilvl w:val="0"/>
           <w:numId w:val="3"/>
         </w:numPr>
-      </w:pPr>
-      <w:proofErr w:type="spellStart"/>
-      <w:r>
-        <w:t>trial</w:t>
-      </w:r>
-      <w:r>
-        <w:t>_no</w:t>
-      </w:r>
-      <w:proofErr w:type="spellEnd"/>
-      <w:r>
-        <w:t xml:space="preserve"> (progressive number for each trial, reset to 1 at the beginning of each participant)</w:t>
-      </w:r>
-    </w:p>
-    <w:p>
-      <w:pPr>
-        <w:pStyle w:val="ListParagraph"/>
-        <w:numPr>
-          <w:ilvl w:val="0"/>
-          <w:numId w:val="3"/>
-        </w:numPr>
         <w:rPr>
           <w:highlight w:val="green"/>
         </w:rPr>
@@ -1250,88 +1289,14 @@
         <w:rPr>
           <w:highlight w:val="green"/>
         </w:rPr>
-        <w:t>NO COLUMN FOR rounds</w:t>
-      </w:r>
-    </w:p>
-    <w:p>
-      <w:pPr>
-        <w:pStyle w:val="ListParagraph"/>
-        <w:numPr>
-          <w:ilvl w:val="0"/>
-          <w:numId w:val="3"/>
-        </w:numPr>
-        <w:rPr>
-          <w:highlight w:val="yellow"/>
-        </w:rPr>
-      </w:pPr>
-      <w:r>
-        <w:rPr>
-          <w:highlight w:val="yellow"/>
-        </w:rPr>
-        <w:t>prior (prior probability of red being guilty, 0.1-0.9)</w:t>
-      </w:r>
-    </w:p>
-    <w:p>
-      <w:pPr>
-        <w:pStyle w:val="ListParagraph"/>
-        <w:numPr>
-          <w:ilvl w:val="0"/>
-          <w:numId w:val="3"/>
-        </w:numPr>
+        <w:t xml:space="preserve">NEW </w:t>
+      </w:r>
+      <w:proofErr w:type="spellStart"/>
+      <w:r>
         <w:rPr>
           <w:highlight w:val="green"/>
         </w:rPr>
-      </w:pPr>
-      <w:r>
-        <w:rPr>
-          <w:highlight w:val="green"/>
-        </w:rPr>
-        <w:t xml:space="preserve">NEW </w:t>
-      </w:r>
-      <w:proofErr w:type="spellStart"/>
-      <w:r>
-        <w:rPr>
-          <w:highlight w:val="green"/>
-        </w:rPr>
-        <w:t>cost_red</w:t>
-      </w:r>
-      <w:proofErr w:type="spellEnd"/>
-      <w:r>
-        <w:rPr>
-          <w:highlight w:val="green"/>
-        </w:rPr>
-        <w:t xml:space="preserve"> (cost for collecting a red sample, between 5 and 80)</w:t>
-      </w:r>
-    </w:p>
-    <w:p>
-      <w:pPr>
-        <w:pStyle w:val="ListParagraph"/>
-        <w:numPr>
-          <w:ilvl w:val="0"/>
-          <w:numId w:val="3"/>
-        </w:numPr>
-        <w:rPr>
-          <w:highlight w:val="green"/>
-        </w:rPr>
-      </w:pPr>
-      <w:r>
-        <w:rPr>
-          <w:highlight w:val="green"/>
-        </w:rPr>
-        <w:t xml:space="preserve">NEW </w:t>
-      </w:r>
-      <w:proofErr w:type="spellStart"/>
-      <w:r>
-        <w:rPr>
-          <w:highlight w:val="green"/>
-        </w:rPr>
-        <w:t>cost_</w:t>
-      </w:r>
-      <w:r>
-        <w:rPr>
-          <w:highlight w:val="green"/>
-        </w:rPr>
-        <w:t>blue</w:t>
+        <w:t>cost_blue</w:t>
       </w:r>
       <w:proofErr w:type="spellEnd"/>
       <w:r>
@@ -1520,19 +1485,7 @@
         <w:rPr>
           <w:b/>
         </w:rPr>
-        <w:t xml:space="preserve">Part </w:t>
-      </w:r>
-      <w:r>
-        <w:rPr>
-          <w:b/>
-        </w:rPr>
-        <w:t>2</w:t>
-      </w:r>
-      <w:r>
-        <w:rPr>
-          <w:b/>
-        </w:rPr>
-        <w:t xml:space="preserve"> – Step 3</w:t>
+        <w:t>Part 2 – Step 3</w:t>
       </w:r>
     </w:p>
     <w:p>
@@ -1550,13 +1503,7 @@
     </w:p>
     <w:p>
       <w:r>
-        <w:t xml:space="preserve">The only change is in the </w:t>
-      </w:r>
-      <w:r>
-        <w:t>60</w:t>
-      </w:r>
-      <w:r>
-        <w:t xml:space="preserve"> investigation columns “choice”, and only for the “innocent treatments”. When treatment=0 (innocent treatment), now the code is</w:t>
+        <w:t>The only change is in the 60 investigation columns “choice”, and only for the “innocent treatments”. When treatment=0 (innocent treatment), now the code is</w:t>
       </w:r>
     </w:p>
     <w:p>
@@ -1568,10 +1515,7 @@
         </w:numPr>
       </w:pPr>
       <w:r>
-        <w:t>60</w:t>
-      </w:r>
-      <w:r>
-        <w:t xml:space="preserve"> columns “choice” for the investigation (0=blue, 1=red)</w:t>
+        <w:t>60 columns “choice” for the investigation (0=blue, 1=red)</w:t>
       </w:r>
     </w:p>
     <w:p>
@@ -1591,19 +1535,7 @@
         <w:rPr>
           <w:b/>
         </w:rPr>
-        <w:t xml:space="preserve">Part </w:t>
-      </w:r>
-      <w:r>
-        <w:rPr>
-          <w:b/>
-        </w:rPr>
-        <w:t>2</w:t>
-      </w:r>
-      <w:r>
-        <w:rPr>
-          <w:b/>
-        </w:rPr>
-        <w:t xml:space="preserve"> – Step 4</w:t>
+        <w:t>Part 2 – Step 4</w:t>
       </w:r>
     </w:p>
     <w:p>
@@ -2088,23 +2020,7 @@
           <w:b/>
           <w:color w:val="000000"/>
         </w:rPr>
-        <w:t xml:space="preserve"> – </w:t>
-      </w:r>
-      <w:r>
-        <w:rPr>
-          <w:rFonts w:ascii="Arial" w:eastAsia="Times New Roman" w:hAnsi="Arial" w:cs="Arial"/>
-          <w:b/>
-          <w:color w:val="000000"/>
-        </w:rPr>
-        <w:t>A</w:t>
-      </w:r>
-      <w:r>
-        <w:rPr>
-          <w:rFonts w:ascii="Arial" w:eastAsia="Times New Roman" w:hAnsi="Arial" w:cs="Arial"/>
-          <w:b/>
-          <w:color w:val="000000"/>
-        </w:rPr>
-        <w:t>SYMMETRIC COST</w:t>
+        <w:t xml:space="preserve"> – ASYMMETRIC COST</w:t>
       </w:r>
     </w:p>
     <w:p>
@@ -2131,23 +2047,7 @@
           <w:b/>
           <w:color w:val="000000"/>
         </w:rPr>
-        <w:t xml:space="preserve">Part </w:t>
-      </w:r>
-      <w:r>
-        <w:rPr>
-          <w:rFonts w:ascii="Arial" w:eastAsia="Times New Roman" w:hAnsi="Arial" w:cs="Arial"/>
-          <w:b/>
-          <w:color w:val="000000"/>
-        </w:rPr>
-        <w:t>3</w:t>
-      </w:r>
-      <w:r>
-        <w:rPr>
-          <w:rFonts w:ascii="Arial" w:eastAsia="Times New Roman" w:hAnsi="Arial" w:cs="Arial"/>
-          <w:b/>
-          <w:color w:val="000000"/>
-        </w:rPr>
-        <w:t xml:space="preserve"> - </w:t>
+        <w:t xml:space="preserve">Part 3 - </w:t>
       </w:r>
       <w:r>
         <w:rPr>
@@ -2180,8 +2080,6 @@
       <w:r>
         <w:t>The only difference here is that the sampling cost is asymmetric (the raw file contains two costs, one for red and one for blue).</w:t>
       </w:r>
-      <w:bookmarkStart w:id="0" w:name="_GoBack"/>
-      <w:bookmarkEnd w:id="0"/>
     </w:p>
     <w:p/>
     <w:p/>

</xml_diff>